<commit_message>
Commit for Part D. Updated Part D4.
</commit_message>
<xml_diff>
--- a/D682 - Task 1.docx
+++ b/D682 - Task 1.docx
@@ -1058,22 +1058,82 @@
     <w:p>
       <w:pPr>
         <w:pStyle w:val="ListParagraph"/>
-        <w:numPr>
-          <w:ilvl w:val="0"/>
-          <w:numId w:val="34"/>
-        </w:numPr>
-      </w:pPr>
-      <w:r>
+      </w:pPr>
+      <w:r>
+        <w:rPr>
+          <w:b/>
+          <w:bCs/>
+        </w:rPr>
+        <w:lastRenderedPageBreak/>
+        <w:t xml:space="preserve">D. </w:t>
+      </w:r>
+      <w:r>
+        <w:rPr>
+          <w:b/>
+          <w:bCs/>
+        </w:rPr>
         <w:t>4.</w:t>
       </w:r>
       <w:r>
         <w:t xml:space="preserve"> </w:t>
       </w:r>
-    </w:p>
-    <w:p>
-      <w:pPr>
-        <w:ind w:left="360" w:firstLine="360"/>
-      </w:pPr>
+      <w:r>
+        <w:t xml:space="preserve">Although, the metrics suggest a strong performing from the model, </w:t>
+      </w:r>
+      <w:r>
+        <w:t>Linear Regression assumes that features are </w:t>
+      </w:r>
+      <w:r>
+        <w:t>independent and that errors are normally distributed with constant variance.</w:t>
+      </w:r>
+      <w:r>
+        <w:t xml:space="preserve"> When these assumptions </w:t>
+      </w:r>
+      <w:r>
+        <w:t>may be</w:t>
+      </w:r>
+      <w:r>
+        <w:t xml:space="preserve"> violated due to multicollinearity or outliers</w:t>
+      </w:r>
+      <w:r>
+        <w:t xml:space="preserve">, the data set should </w:t>
+      </w:r>
+      <w:r>
+        <w:t>be gone</w:t>
+      </w:r>
+      <w:r>
+        <w:t xml:space="preserve"> through </w:t>
+      </w:r>
+      <w:r>
+        <w:t xml:space="preserve">some </w:t>
+      </w:r>
+      <w:r>
+        <w:t xml:space="preserve">data </w:t>
+      </w:r>
+      <w:r>
+        <w:t xml:space="preserve">cleaning and data processing to address multicollinearity, outliers… </w:t>
+      </w:r>
+      <w:r>
+        <w:t xml:space="preserve">By applying these strategies, </w:t>
+      </w:r>
+      <w:r>
+        <w:t>the model</w:t>
+      </w:r>
+      <w:r>
+        <w:t xml:space="preserve"> </w:t>
+      </w:r>
+      <w:r>
+        <w:t>might be</w:t>
+      </w:r>
+      <w:r>
+        <w:t xml:space="preserve"> improve</w:t>
+      </w:r>
+      <w:r>
+        <w:t>d with</w:t>
+      </w:r>
+      <w:r>
+        <w:t xml:space="preserve"> the stability, interpretability, and predictive power of Linear Regression in real-world problems like health risk prediction.</w:t>
+      </w:r>
     </w:p>
     <w:p>
       <w:pPr>
@@ -6473,7 +6533,6 @@
   <w:style w:type="character" w:default="1" w:styleId="DefaultParagraphFont">
     <w:name w:val="Default Paragraph Font"/>
     <w:uiPriority w:val="1"/>
-    <w:semiHidden/>
     <w:unhideWhenUsed/>
   </w:style>
   <w:style w:type="table" w:default="1" w:styleId="TableNormal">

</xml_diff>

<commit_message>
Updated Part D3. Included part F acknowledged sources.
</commit_message>
<xml_diff>
--- a/D682 - Task 1.docx
+++ b/D682 - Task 1.docx
@@ -1133,6 +1133,78 @@
       </w:r>
       <w:r>
         <w:t xml:space="preserve"> the stability, interpretability, and predictive power of Linear Regression in real-world problems like health risk prediction.</w:t>
+      </w:r>
+    </w:p>
+    <w:p>
+      <w:pPr>
+        <w:ind w:left="360"/>
+      </w:pPr>
+      <w:r>
+        <w:t xml:space="preserve">F. </w:t>
+      </w:r>
+      <w:r>
+        <w:t>Acknowledge sources</w:t>
+      </w:r>
+    </w:p>
+    <w:p>
+      <w:pPr>
+        <w:ind w:left="360"/>
+      </w:pPr>
+      <w:r>
+        <w:t xml:space="preserve">The information provided in my </w:t>
+      </w:r>
+      <w:r>
+        <w:t>report</w:t>
+      </w:r>
+      <w:r>
+        <w:t xml:space="preserve"> regarding machine learning algorithms (Linear Regression, Random Forest, Gradient Boost) and their evaluation metrics (MSE, R-squared) is standard knowledge in the field of machine learning and statistics. This information is widely available in textbooks, academic papers, online courses, and reputable data science blogs</w:t>
+      </w:r>
+      <w:r>
+        <w:t xml:space="preserve"> such as </w:t>
+      </w:r>
+      <w:hyperlink r:id="rId5" w:history="1">
+        <w:r>
+          <w:rPr>
+            <w:rStyle w:val="Hyperlink"/>
+          </w:rPr>
+          <w:t>https://scikit-learn.org/stable/index.html</w:t>
+        </w:r>
+      </w:hyperlink>
+      <w:r>
+        <w:t xml:space="preserve">, </w:t>
+      </w:r>
+      <w:hyperlink r:id="rId6" w:history="1">
+        <w:r>
+          <w:rPr>
+            <w:rStyle w:val="Hyperlink"/>
+          </w:rPr>
+          <w:t>https://www.youtube.com/watch?v=0B5eIE_1vpU</w:t>
+        </w:r>
+      </w:hyperlink>
+      <w:r>
+        <w:t xml:space="preserve">, </w:t>
+      </w:r>
+      <w:hyperlink r:id="rId7" w:history="1">
+        <w:r>
+          <w:rPr>
+            <w:rStyle w:val="Hyperlink"/>
+          </w:rPr>
+          <w:t>https://www.geeksforgeeks.org/machine-learning/ml-gradient-boosting/</w:t>
+        </w:r>
+      </w:hyperlink>
+      <w:r>
+        <w:t xml:space="preserve">, </w:t>
+      </w:r>
+      <w:hyperlink r:id="rId8" w:history="1">
+        <w:r>
+          <w:rPr>
+            <w:rStyle w:val="Hyperlink"/>
+          </w:rPr>
+          <w:t>https://www.geeksforgeeks.org/machine-learning/random-forest-algorithm-in-machine-learning/</w:t>
+        </w:r>
+      </w:hyperlink>
+      <w:r>
+        <w:t xml:space="preserve">. </w:t>
       </w:r>
     </w:p>
     <w:p>

</xml_diff>